<commit_message>
Deployed aecf0d1 with MkDocs version: 1.6.1
</commit_message>
<xml_diff>
--- a/assets/docs/fk_datasheet.docx
+++ b/assets/docs/fk_datasheet.docx
@@ -339,29 +339,7 @@
                 <w:kern w:val="0"/>
                 <w14:ligatures w14:val="none"/>
               </w:rPr>
-              <w:t xml:space="preserve">Laser Position on </w:t>
-            </w:r>
-            <w:r>
-              <w:rPr>
-                <w:rFonts w:ascii="Times New Roman" w:eastAsia="Times New Roman" w:hAnsi="Times New Roman" w:cs="Times New Roman"/>
-                <w:b/>
-                <w:bCs/>
-                <w:color w:val="000000" w:themeColor="text1"/>
-                <w:kern w:val="0"/>
-                <w14:ligatures w14:val="none"/>
-              </w:rPr>
-              <w:t>Workbench (</w:t>
-            </w:r>
-            <w:r>
-              <w:rPr>
-                <w:rFonts w:ascii="Times New Roman" w:eastAsia="Times New Roman" w:hAnsi="Times New Roman" w:cs="Times New Roman"/>
-                <w:b/>
-                <w:bCs/>
-                <w:color w:val="000000" w:themeColor="text1"/>
-                <w:kern w:val="0"/>
-                <w14:ligatures w14:val="none"/>
-              </w:rPr>
-              <w:t>Measured) </w:t>
+              <w:t>Laser Position on Workbench (Measured) </w:t>
             </w:r>
           </w:p>
           <w:p>
@@ -433,7 +411,79 @@
                 <w:kern w:val="0"/>
                 <w14:ligatures w14:val="none"/>
               </w:rPr>
-              <w:t>[0, -45, 0, 45, -90, 60]</w:t>
+              <w:t>[0, -</w:t>
+            </w:r>
+            <w:r>
+              <w:rPr>
+                <w:rFonts w:ascii="Times New Roman" w:eastAsia="Times New Roman" w:hAnsi="Times New Roman" w:cs="Times New Roman"/>
+                <w:color w:val="000000" w:themeColor="text1"/>
+                <w:kern w:val="0"/>
+                <w14:ligatures w14:val="none"/>
+              </w:rPr>
+              <w:t>0.758</w:t>
+            </w:r>
+            <w:r>
+              <w:rPr>
+                <w:rFonts w:ascii="Times New Roman" w:eastAsia="Times New Roman" w:hAnsi="Times New Roman" w:cs="Times New Roman"/>
+                <w:color w:val="000000" w:themeColor="text1"/>
+                <w:kern w:val="0"/>
+                <w14:ligatures w14:val="none"/>
+              </w:rPr>
+              <w:t xml:space="preserve">, 0, </w:t>
+            </w:r>
+            <w:r>
+              <w:rPr>
+                <w:rFonts w:ascii="Times New Roman" w:eastAsia="Times New Roman" w:hAnsi="Times New Roman" w:cs="Times New Roman"/>
+                <w:color w:val="000000" w:themeColor="text1"/>
+                <w:kern w:val="0"/>
+                <w14:ligatures w14:val="none"/>
+              </w:rPr>
+              <w:t>0.758</w:t>
+            </w:r>
+            <w:r>
+              <w:rPr>
+                <w:rFonts w:ascii="Times New Roman" w:eastAsia="Times New Roman" w:hAnsi="Times New Roman" w:cs="Times New Roman"/>
+                <w:color w:val="000000" w:themeColor="text1"/>
+                <w:kern w:val="0"/>
+                <w14:ligatures w14:val="none"/>
+              </w:rPr>
+              <w:t>, -</w:t>
+            </w:r>
+            <w:r>
+              <w:rPr>
+                <w:rFonts w:ascii="Times New Roman" w:eastAsia="Times New Roman" w:hAnsi="Times New Roman" w:cs="Times New Roman"/>
+                <w:color w:val="000000" w:themeColor="text1"/>
+                <w:kern w:val="0"/>
+                <w14:ligatures w14:val="none"/>
+              </w:rPr>
+              <w:t>1.571</w:t>
+            </w:r>
+            <w:r>
+              <w:rPr>
+                <w:rFonts w:ascii="Times New Roman" w:eastAsia="Times New Roman" w:hAnsi="Times New Roman" w:cs="Times New Roman"/>
+                <w:color w:val="000000" w:themeColor="text1"/>
+                <w:kern w:val="0"/>
+                <w14:ligatures w14:val="none"/>
+              </w:rPr>
+              <w:t xml:space="preserve">, </w:t>
+            </w:r>
+            <w:r>
+              <w:rPr>
+                <w:rFonts w:ascii="Times New Roman" w:eastAsia="Times New Roman" w:hAnsi="Times New Roman" w:cs="Times New Roman"/>
+                <w:color w:val="000000" w:themeColor="text1"/>
+                <w:kern w:val="0"/>
+                <w14:ligatures w14:val="none"/>
+              </w:rPr>
+              <w:t>1.048</w:t>
+            </w:r>
+            <w:r>
+              <w:rPr>
+                <w:rFonts w:ascii="Times New Roman" w:eastAsia="Times New Roman" w:hAnsi="Times New Roman" w:cs="Times New Roman"/>
+                <w:color w:val="000000" w:themeColor="text1"/>
+                <w:kern w:val="0"/>
+                <w14:ligatures w14:val="none"/>
+              </w:rPr>
+              <w:t>]</w:t>
             </w:r>
           </w:p>
         </w:tc>
@@ -481,7 +531,153 @@
                 <w:kern w:val="0"/>
                 <w14:ligatures w14:val="none"/>
               </w:rPr>
-              <w:t>[-30, -60, 80, -10, -90, -30]</w:t>
+              <w:t>[-</w:t>
+            </w:r>
+            <w:r>
+              <w:rPr>
+                <w:rFonts w:ascii="Times New Roman" w:eastAsia="Times New Roman" w:hAnsi="Times New Roman" w:cs="Times New Roman"/>
+                <w:color w:val="000000" w:themeColor="text1"/>
+                <w:kern w:val="0"/>
+                <w14:ligatures w14:val="none"/>
+              </w:rPr>
+              <w:t>0.524</w:t>
+            </w:r>
+            <w:r>
+              <w:rPr>
+                <w:rFonts w:ascii="Times New Roman" w:eastAsia="Times New Roman" w:hAnsi="Times New Roman" w:cs="Times New Roman"/>
+                <w:color w:val="000000" w:themeColor="text1"/>
+                <w:kern w:val="0"/>
+                <w14:ligatures w14:val="none"/>
+              </w:rPr>
+              <w:t>, -</w:t>
+            </w:r>
+            <w:r>
+              <w:rPr>
+                <w:rFonts w:ascii="Times New Roman" w:eastAsia="Times New Roman" w:hAnsi="Times New Roman" w:cs="Times New Roman"/>
+                <w:color w:val="000000" w:themeColor="text1"/>
+                <w:kern w:val="0"/>
+                <w14:ligatures w14:val="none"/>
+              </w:rPr>
+              <w:t>1.048</w:t>
+            </w:r>
+            <w:r>
+              <w:rPr>
+                <w:rFonts w:ascii="Times New Roman" w:eastAsia="Times New Roman" w:hAnsi="Times New Roman" w:cs="Times New Roman"/>
+                <w:color w:val="000000" w:themeColor="text1"/>
+                <w:kern w:val="0"/>
+                <w14:ligatures w14:val="none"/>
+              </w:rPr>
+              <w:t xml:space="preserve">, </w:t>
+            </w:r>
+            <w:r>
+              <w:rPr>
+                <w:rFonts w:ascii="Times New Roman" w:eastAsia="Times New Roman" w:hAnsi="Times New Roman" w:cs="Times New Roman"/>
+                <w:color w:val="000000" w:themeColor="text1"/>
+                <w:kern w:val="0"/>
+                <w14:ligatures w14:val="none"/>
+              </w:rPr>
+              <w:t>1.396</w:t>
+            </w:r>
+            <w:r>
+              <w:rPr>
+                <w:rFonts w:ascii="Times New Roman" w:eastAsia="Times New Roman" w:hAnsi="Times New Roman" w:cs="Times New Roman"/>
+                <w:color w:val="000000" w:themeColor="text1"/>
+                <w:kern w:val="0"/>
+                <w14:ligatures w14:val="none"/>
+              </w:rPr>
+              <w:t>, -</w:t>
+            </w:r>
+            <w:r>
+              <w:rPr>
+                <w:rFonts w:ascii="Times New Roman" w:eastAsia="Times New Roman" w:hAnsi="Times New Roman" w:cs="Times New Roman"/>
+                <w:color w:val="000000" w:themeColor="text1"/>
+                <w:kern w:val="0"/>
+                <w14:ligatures w14:val="none"/>
+              </w:rPr>
+              <w:t>0.175</w:t>
+            </w:r>
+            <w:r>
+              <w:rPr>
+                <w:rFonts w:ascii="Times New Roman" w:eastAsia="Times New Roman" w:hAnsi="Times New Roman" w:cs="Times New Roman"/>
+                <w:color w:val="000000" w:themeColor="text1"/>
+                <w:kern w:val="0"/>
+                <w14:ligatures w14:val="none"/>
+              </w:rPr>
+              <w:t>, -</w:t>
+            </w:r>
+            <w:r>
+              <w:rPr>
+                <w:rFonts w:ascii="Times New Roman" w:eastAsia="Times New Roman" w:hAnsi="Times New Roman" w:cs="Times New Roman"/>
+                <w:color w:val="000000" w:themeColor="text1"/>
+                <w:kern w:val="0"/>
+                <w14:ligatures w14:val="none"/>
+              </w:rPr>
+              <w:t>1.</w:t>
+            </w:r>
+            <w:proofErr w:type="gramStart"/>
+            <w:r>
+              <w:rPr>
+                <w:rFonts w:ascii="Times New Roman" w:eastAsia="Times New Roman" w:hAnsi="Times New Roman" w:cs="Times New Roman"/>
+                <w:color w:val="000000" w:themeColor="text1"/>
+                <w:kern w:val="0"/>
+                <w14:ligatures w14:val="none"/>
+              </w:rPr>
+              <w:t>571</w:t>
+            </w:r>
+            <w:r>
+              <w:rPr>
+                <w:rFonts w:ascii="Times New Roman" w:eastAsia="Times New Roman" w:hAnsi="Times New Roman" w:cs="Times New Roman"/>
+                <w:color w:val="000000" w:themeColor="text1"/>
+                <w:kern w:val="0"/>
+                <w14:ligatures w14:val="none"/>
+              </w:rPr>
+              <w:t xml:space="preserve">, </w:t>
+            </w:r>
+            <w:r>
+              <w:rPr>
+                <w:rFonts w:ascii="Times New Roman" w:eastAsia="Times New Roman" w:hAnsi="Times New Roman" w:cs="Times New Roman"/>
+                <w:color w:val="000000" w:themeColor="text1"/>
+                <w:kern w:val="0"/>
+                <w14:ligatures w14:val="none"/>
+              </w:rPr>
+              <w:t xml:space="preserve">  </w:t>
+            </w:r>
+            <w:proofErr w:type="gramEnd"/>
+            <w:r>
+              <w:rPr>
+                <w:rFonts w:ascii="Times New Roman" w:eastAsia="Times New Roman" w:hAnsi="Times New Roman" w:cs="Times New Roman"/>
+                <w:color w:val="000000" w:themeColor="text1"/>
+                <w:kern w:val="0"/>
+                <w14:ligatures w14:val="none"/>
+              </w:rPr>
+              <w:t xml:space="preserve">     </w:t>
+            </w:r>
+            <w:r>
+              <w:rPr>
+                <w:rFonts w:ascii="Times New Roman" w:eastAsia="Times New Roman" w:hAnsi="Times New Roman" w:cs="Times New Roman"/>
+                <w:color w:val="000000" w:themeColor="text1"/>
+                <w:kern w:val="0"/>
+                <w14:ligatures w14:val="none"/>
+              </w:rPr>
+              <w:t>-</w:t>
+            </w:r>
+            <w:r>
+              <w:rPr>
+                <w:rFonts w:ascii="Times New Roman" w:eastAsia="Times New Roman" w:hAnsi="Times New Roman" w:cs="Times New Roman"/>
+                <w:color w:val="000000" w:themeColor="text1"/>
+                <w:kern w:val="0"/>
+                <w14:ligatures w14:val="none"/>
+              </w:rPr>
+              <w:t>0.524</w:t>
+            </w:r>
+            <w:r>
+              <w:rPr>
+                <w:rFonts w:ascii="Times New Roman" w:eastAsia="Times New Roman" w:hAnsi="Times New Roman" w:cs="Times New Roman"/>
+                <w:color w:val="000000" w:themeColor="text1"/>
+                <w:kern w:val="0"/>
+                <w14:ligatures w14:val="none"/>
+              </w:rPr>
+              <w:t>]</w:t>
             </w:r>
           </w:p>
         </w:tc>
@@ -529,7 +725,115 @@
                 <w:kern w:val="0"/>
                 <w14:ligatures w14:val="none"/>
               </w:rPr>
-              <w:t>[30 -70 80 -10 -90 10]</w:t>
+              <w:t>[</w:t>
+            </w:r>
+            <w:r>
+              <w:rPr>
+                <w:rFonts w:ascii="Times New Roman" w:eastAsia="Times New Roman" w:hAnsi="Times New Roman" w:cs="Times New Roman"/>
+                <w:color w:val="000000" w:themeColor="text1"/>
+                <w:kern w:val="0"/>
+                <w14:ligatures w14:val="none"/>
+              </w:rPr>
+              <w:t>0.524,</w:t>
+            </w:r>
+            <w:r>
+              <w:rPr>
+                <w:rFonts w:ascii="Times New Roman" w:eastAsia="Times New Roman" w:hAnsi="Times New Roman" w:cs="Times New Roman"/>
+                <w:color w:val="000000" w:themeColor="text1"/>
+                <w:kern w:val="0"/>
+                <w14:ligatures w14:val="none"/>
+              </w:rPr>
+              <w:t xml:space="preserve"> -</w:t>
+            </w:r>
+            <w:r>
+              <w:rPr>
+                <w:rFonts w:ascii="Times New Roman" w:eastAsia="Times New Roman" w:hAnsi="Times New Roman" w:cs="Times New Roman"/>
+                <w:color w:val="000000" w:themeColor="text1"/>
+                <w:kern w:val="0"/>
+                <w14:ligatures w14:val="none"/>
+              </w:rPr>
+              <w:t>1.222,</w:t>
+            </w:r>
+            <w:r>
+              <w:rPr>
+                <w:rFonts w:ascii="Times New Roman" w:eastAsia="Times New Roman" w:hAnsi="Times New Roman" w:cs="Times New Roman"/>
+                <w:color w:val="000000" w:themeColor="text1"/>
+                <w:kern w:val="0"/>
+                <w14:ligatures w14:val="none"/>
+              </w:rPr>
+              <w:t xml:space="preserve"> </w:t>
+            </w:r>
+            <w:r>
+              <w:rPr>
+                <w:rFonts w:ascii="Times New Roman" w:eastAsia="Times New Roman" w:hAnsi="Times New Roman" w:cs="Times New Roman"/>
+                <w:color w:val="000000" w:themeColor="text1"/>
+                <w:kern w:val="0"/>
+                <w14:ligatures w14:val="none"/>
+              </w:rPr>
+              <w:t>1.396,</w:t>
+            </w:r>
+            <w:r>
+              <w:rPr>
+                <w:rFonts w:ascii="Times New Roman" w:eastAsia="Times New Roman" w:hAnsi="Times New Roman" w:cs="Times New Roman"/>
+                <w:color w:val="000000" w:themeColor="text1"/>
+                <w:kern w:val="0"/>
+                <w14:ligatures w14:val="none"/>
+              </w:rPr>
+              <w:t xml:space="preserve"> -</w:t>
+            </w:r>
+            <w:r>
+              <w:rPr>
+                <w:rFonts w:ascii="Times New Roman" w:eastAsia="Times New Roman" w:hAnsi="Times New Roman" w:cs="Times New Roman"/>
+                <w:color w:val="000000" w:themeColor="text1"/>
+                <w:kern w:val="0"/>
+                <w14:ligatures w14:val="none"/>
+              </w:rPr>
+              <w:t>0.175,</w:t>
+            </w:r>
+            <w:r>
+              <w:rPr>
+                <w:rFonts w:ascii="Times New Roman" w:eastAsia="Times New Roman" w:hAnsi="Times New Roman" w:cs="Times New Roman"/>
+                <w:color w:val="000000" w:themeColor="text1"/>
+                <w:kern w:val="0"/>
+                <w14:ligatures w14:val="none"/>
+              </w:rPr>
+              <w:t xml:space="preserve"> -</w:t>
+            </w:r>
+            <w:r>
+              <w:rPr>
+                <w:rFonts w:ascii="Times New Roman" w:eastAsia="Times New Roman" w:hAnsi="Times New Roman" w:cs="Times New Roman"/>
+                <w:color w:val="000000" w:themeColor="text1"/>
+                <w:kern w:val="0"/>
+                <w14:ligatures w14:val="none"/>
+              </w:rPr>
+              <w:t>1.571,</w:t>
+            </w:r>
+            <w:r>
+              <w:rPr>
+                <w:rFonts w:ascii="Times New Roman" w:eastAsia="Times New Roman" w:hAnsi="Times New Roman" w:cs="Times New Roman"/>
+                <w:color w:val="000000" w:themeColor="text1"/>
+                <w:kern w:val="0"/>
+                <w14:ligatures w14:val="none"/>
+              </w:rPr>
+              <w:t xml:space="preserve"> </w:t>
+            </w:r>
+            <w:r>
+              <w:rPr>
+                <w:rFonts w:ascii="Times New Roman" w:eastAsia="Times New Roman" w:hAnsi="Times New Roman" w:cs="Times New Roman"/>
+                <w:color w:val="000000" w:themeColor="text1"/>
+                <w:kern w:val="0"/>
+                <w14:ligatures w14:val="none"/>
+              </w:rPr>
+              <w:t>0.175</w:t>
+            </w:r>
+            <w:r>
+              <w:rPr>
+                <w:rFonts w:ascii="Times New Roman" w:eastAsia="Times New Roman" w:hAnsi="Times New Roman" w:cs="Times New Roman"/>
+                <w:color w:val="000000" w:themeColor="text1"/>
+                <w:kern w:val="0"/>
+                <w14:ligatures w14:val="none"/>
+              </w:rPr>
+              <w:t>]</w:t>
             </w:r>
           </w:p>
         </w:tc>
@@ -577,7 +881,153 @@
                 <w:kern w:val="0"/>
                 <w14:ligatures w14:val="none"/>
               </w:rPr>
-              <w:t>[-30, -60, 60, -10, -90, -30]</w:t>
+              <w:t>[-</w:t>
+            </w:r>
+            <w:r>
+              <w:rPr>
+                <w:rFonts w:ascii="Times New Roman" w:eastAsia="Times New Roman" w:hAnsi="Times New Roman" w:cs="Times New Roman"/>
+                <w:color w:val="000000" w:themeColor="text1"/>
+                <w:kern w:val="0"/>
+                <w14:ligatures w14:val="none"/>
+              </w:rPr>
+              <w:t>0.524</w:t>
+            </w:r>
+            <w:r>
+              <w:rPr>
+                <w:rFonts w:ascii="Times New Roman" w:eastAsia="Times New Roman" w:hAnsi="Times New Roman" w:cs="Times New Roman"/>
+                <w:color w:val="000000" w:themeColor="text1"/>
+                <w:kern w:val="0"/>
+                <w14:ligatures w14:val="none"/>
+              </w:rPr>
+              <w:t>, -</w:t>
+            </w:r>
+            <w:r>
+              <w:rPr>
+                <w:rFonts w:ascii="Times New Roman" w:eastAsia="Times New Roman" w:hAnsi="Times New Roman" w:cs="Times New Roman"/>
+                <w:color w:val="000000" w:themeColor="text1"/>
+                <w:kern w:val="0"/>
+                <w14:ligatures w14:val="none"/>
+              </w:rPr>
+              <w:t>1.048</w:t>
+            </w:r>
+            <w:r>
+              <w:rPr>
+                <w:rFonts w:ascii="Times New Roman" w:eastAsia="Times New Roman" w:hAnsi="Times New Roman" w:cs="Times New Roman"/>
+                <w:color w:val="000000" w:themeColor="text1"/>
+                <w:kern w:val="0"/>
+                <w14:ligatures w14:val="none"/>
+              </w:rPr>
+              <w:t xml:space="preserve">, </w:t>
+            </w:r>
+            <w:r>
+              <w:rPr>
+                <w:rFonts w:ascii="Times New Roman" w:eastAsia="Times New Roman" w:hAnsi="Times New Roman" w:cs="Times New Roman"/>
+                <w:color w:val="000000" w:themeColor="text1"/>
+                <w:kern w:val="0"/>
+                <w14:ligatures w14:val="none"/>
+              </w:rPr>
+              <w:t>1.048</w:t>
+            </w:r>
+            <w:r>
+              <w:rPr>
+                <w:rFonts w:ascii="Times New Roman" w:eastAsia="Times New Roman" w:hAnsi="Times New Roman" w:cs="Times New Roman"/>
+                <w:color w:val="000000" w:themeColor="text1"/>
+                <w:kern w:val="0"/>
+                <w14:ligatures w14:val="none"/>
+              </w:rPr>
+              <w:t>, -</w:t>
+            </w:r>
+            <w:r>
+              <w:rPr>
+                <w:rFonts w:ascii="Times New Roman" w:eastAsia="Times New Roman" w:hAnsi="Times New Roman" w:cs="Times New Roman"/>
+                <w:color w:val="000000" w:themeColor="text1"/>
+                <w:kern w:val="0"/>
+                <w14:ligatures w14:val="none"/>
+              </w:rPr>
+              <w:t>0.175</w:t>
+            </w:r>
+            <w:r>
+              <w:rPr>
+                <w:rFonts w:ascii="Times New Roman" w:eastAsia="Times New Roman" w:hAnsi="Times New Roman" w:cs="Times New Roman"/>
+                <w:color w:val="000000" w:themeColor="text1"/>
+                <w:kern w:val="0"/>
+                <w14:ligatures w14:val="none"/>
+              </w:rPr>
+              <w:t>, -</w:t>
+            </w:r>
+            <w:r>
+              <w:rPr>
+                <w:rFonts w:ascii="Times New Roman" w:eastAsia="Times New Roman" w:hAnsi="Times New Roman" w:cs="Times New Roman"/>
+                <w:color w:val="000000" w:themeColor="text1"/>
+                <w:kern w:val="0"/>
+                <w14:ligatures w14:val="none"/>
+              </w:rPr>
+              <w:t>1.</w:t>
+            </w:r>
+            <w:proofErr w:type="gramStart"/>
+            <w:r>
+              <w:rPr>
+                <w:rFonts w:ascii="Times New Roman" w:eastAsia="Times New Roman" w:hAnsi="Times New Roman" w:cs="Times New Roman"/>
+                <w:color w:val="000000" w:themeColor="text1"/>
+                <w:kern w:val="0"/>
+                <w14:ligatures w14:val="none"/>
+              </w:rPr>
+              <w:t>571,</w:t>
+            </w:r>
+            <w:r>
+              <w:rPr>
+                <w:rFonts w:ascii="Times New Roman" w:eastAsia="Times New Roman" w:hAnsi="Times New Roman" w:cs="Times New Roman"/>
+                <w:color w:val="000000" w:themeColor="text1"/>
+                <w:kern w:val="0"/>
+                <w14:ligatures w14:val="none"/>
+              </w:rPr>
+              <w:t xml:space="preserve"> </w:t>
+            </w:r>
+            <w:r>
+              <w:rPr>
+                <w:rFonts w:ascii="Times New Roman" w:eastAsia="Times New Roman" w:hAnsi="Times New Roman" w:cs="Times New Roman"/>
+                <w:color w:val="000000" w:themeColor="text1"/>
+                <w:kern w:val="0"/>
+                <w14:ligatures w14:val="none"/>
+              </w:rPr>
+              <w:t xml:space="preserve">  </w:t>
+            </w:r>
+            <w:proofErr w:type="gramEnd"/>
+            <w:r>
+              <w:rPr>
+                <w:rFonts w:ascii="Times New Roman" w:eastAsia="Times New Roman" w:hAnsi="Times New Roman" w:cs="Times New Roman"/>
+                <w:color w:val="000000" w:themeColor="text1"/>
+                <w:kern w:val="0"/>
+                <w14:ligatures w14:val="none"/>
+              </w:rPr>
+              <w:t xml:space="preserve">     </w:t>
+            </w:r>
+            <w:r>
+              <w:rPr>
+                <w:rFonts w:ascii="Times New Roman" w:eastAsia="Times New Roman" w:hAnsi="Times New Roman" w:cs="Times New Roman"/>
+                <w:color w:val="000000" w:themeColor="text1"/>
+                <w:kern w:val="0"/>
+                <w14:ligatures w14:val="none"/>
+              </w:rPr>
+              <w:t>-</w:t>
+            </w:r>
+            <w:r>
+              <w:rPr>
+                <w:rFonts w:ascii="Times New Roman" w:eastAsia="Times New Roman" w:hAnsi="Times New Roman" w:cs="Times New Roman"/>
+                <w:color w:val="000000" w:themeColor="text1"/>
+                <w:kern w:val="0"/>
+                <w14:ligatures w14:val="none"/>
+              </w:rPr>
+              <w:t>0.524</w:t>
+            </w:r>
+            <w:r>
+              <w:rPr>
+                <w:rFonts w:ascii="Times New Roman" w:eastAsia="Times New Roman" w:hAnsi="Times New Roman" w:cs="Times New Roman"/>
+                <w:color w:val="000000" w:themeColor="text1"/>
+                <w:kern w:val="0"/>
+                <w14:ligatures w14:val="none"/>
+              </w:rPr>
+              <w:t>]</w:t>
             </w:r>
           </w:p>
         </w:tc>

</xml_diff>

<commit_message>
Deployed a6a76e9 with MkDocs version: 1.6.1
</commit_message>
<xml_diff>
--- a/assets/docs/fk_datasheet.docx
+++ b/assets/docs/fk_datasheet.docx
@@ -20,7 +20,27 @@
           <w:sz w:val="36"/>
           <w:szCs w:val="36"/>
         </w:rPr>
+        <w:t xml:space="preserve">ENME480 </w:t>
+      </w:r>
+      <w:r>
+        <w:rPr>
+          <w:b/>
+          <w:bCs/>
+          <w:color w:val="000000" w:themeColor="text1"/>
+          <w:sz w:val="36"/>
+          <w:szCs w:val="36"/>
+        </w:rPr>
         <w:t>Week 5</w:t>
+      </w:r>
+      <w:r>
+        <w:rPr>
+          <w:b/>
+          <w:bCs/>
+          <w:color w:val="000000" w:themeColor="text1"/>
+          <w:sz w:val="36"/>
+          <w:szCs w:val="36"/>
+        </w:rPr>
+        <w:t xml:space="preserve"> – FK Lab Data Collection Sheet</w:t>
       </w:r>
     </w:p>
     <w:p>

</xml_diff>